<commit_message>
Add jOOQ to tools
</commit_message>
<xml_diff>
--- a/public/resume.docx
+++ b/public/resume.docx
@@ -648,6 +648,18 @@
           <w:b/>
         </w:rPr>
         <w:t xml:space="preserve">GraphQL</w:t>
+      </w:r>
+      <w:r>
+        <w:t xml:space="preserve">,</w:t>
+      </w:r>
+      <w:r>
+        <w:t xml:space="preserve"> </w:t>
+      </w:r>
+      <w:r>
+        <w:rPr>
+          <w:b/>
+        </w:rPr>
+        <w:t xml:space="preserve">jOOQ</w:t>
       </w:r>
       <w:r>
         <w:t xml:space="preserve">,</w:t>

</xml_diff>

<commit_message>
Give Nike a better description
</commit_message>
<xml_diff>
--- a/public/resume.docx
+++ b/public/resume.docx
@@ -136,6 +136,23 @@
           <w:rPr>
             <w:rStyle w:val="Hyperlink"/>
           </w:rPr>
+          <w:t xml:space="preserve">Nike</w:t>
+        </w:r>
+      </w:hyperlink>
+      <w:r>
+        <w:t xml:space="preserve"> </w:t>
+      </w:r>
+      <w:r>
+        <w:t xml:space="preserve">via</w:t>
+      </w:r>
+      <w:r>
+        <w:t xml:space="preserve"> </w:t>
+      </w:r>
+      <w:hyperlink r:id="rId27">
+        <w:r>
+          <w:rPr>
+            <w:rStyle w:val="Hyperlink"/>
+          </w:rPr>
           <w:t xml:space="preserve">Future State Consulting</w:t>
         </w:r>
       </w:hyperlink>
@@ -165,7 +182,7 @@
         </w:numPr>
       </w:pPr>
       <w:r>
-        <w:t xml:space="preserve">On contract at Nike</w:t>
+        <w:t xml:space="preserve">Contributed to custom OpenID Connect authentication solutions to serve Nike’s global retail organization</w:t>
       </w:r>
     </w:p>
     <w:p>
@@ -195,7 +212,7 @@
       <w:r>
         <w:t xml:space="preserve"> </w:t>
       </w:r>
-      <w:hyperlink r:id="rId27">
+      <w:hyperlink r:id="rId28">
         <w:r>
           <w:rPr>
             <w:rStyle w:val="Hyperlink"/>
@@ -277,6 +294,7 @@
     </w:p>
     <w:p>
       <w:pPr>
+        <w:pStyle w:val="Compact"/>
         <w:pStyle w:val="Definition"/>
       </w:pPr>
       <w:r>
@@ -294,7 +312,7 @@
       <w:r>
         <w:t xml:space="preserve"> </w:t>
       </w:r>
-      <w:hyperlink r:id="rId27">
+      <w:hyperlink r:id="rId28">
         <w:r>
           <w:rPr>
             <w:rStyle w:val="Hyperlink"/>
@@ -320,30 +338,6 @@
     </w:p>
     <w:p>
       <w:pPr>
-        <w:pStyle w:val="Definition"/>
-        <w:numPr>
-          <w:numId w:val="1003"/>
-          <w:ilvl w:val="0"/>
-        </w:numPr>
-      </w:pPr>
-      <w:r>
-        <w:t xml:space="preserve">Built out a new microservice to support the Local Found Money feature of the Acorns Spend product</w:t>
-      </w:r>
-    </w:p>
-    <w:p>
-      <w:pPr>
-        <w:pStyle w:val="Definition"/>
-        <w:numPr>
-          <w:numId w:val="1003"/>
-          <w:ilvl w:val="0"/>
-        </w:numPr>
-      </w:pPr>
-      <w:r>
-        <w:t xml:space="preserve">Migrated cross-system investment synchronization stream processor from a monolithic backend into a new serverless architecture</w:t>
-      </w:r>
-    </w:p>
-    <w:p>
-      <w:pPr>
         <w:pStyle w:val="DefinitionTerm"/>
       </w:pPr>
       <w:r>
@@ -370,7 +364,7 @@
       <w:r>
         <w:t xml:space="preserve"> </w:t>
       </w:r>
-      <w:hyperlink r:id="rId28">
+      <w:hyperlink r:id="rId29">
         <w:r>
           <w:rPr>
             <w:rStyle w:val="Hyperlink"/>
@@ -422,7 +416,7 @@
       <w:r>
         <w:t xml:space="preserve"> </w:t>
       </w:r>
-      <w:hyperlink r:id="rId28">
+      <w:hyperlink r:id="rId29">
         <w:r>
           <w:rPr>
             <w:rStyle w:val="Hyperlink"/>
@@ -450,11 +444,11 @@
       <w:pPr>
         <w:pStyle w:val="Heading2"/>
       </w:pPr>
-      <w:bookmarkStart w:id="29" w:name="technical-experience"/>
+      <w:bookmarkStart w:id="30" w:name="technical-experience"/>
       <w:r>
         <w:t xml:space="preserve">Technical Experience</w:t>
       </w:r>
-      <w:bookmarkEnd w:id="29"/>
+      <w:bookmarkEnd w:id="30"/>
     </w:p>
     <w:p>
       <w:pPr>
@@ -799,11 +793,11 @@
       <w:pPr>
         <w:pStyle w:val="Heading2"/>
       </w:pPr>
-      <w:bookmarkStart w:id="30" w:name="education"/>
+      <w:bookmarkStart w:id="31" w:name="education"/>
       <w:r>
         <w:t xml:space="preserve">Education</w:t>
       </w:r>
-      <w:bookmarkEnd w:id="30"/>
+      <w:bookmarkEnd w:id="31"/>
     </w:p>
     <w:p>
       <w:pPr>
@@ -835,7 +829,7 @@
       <w:pPr>
         <w:pStyle w:val="Definition"/>
       </w:pPr>
-      <w:hyperlink r:id="rId31">
+      <w:hyperlink r:id="rId32">
         <w:r>
           <w:rPr>
             <w:rStyle w:val="Hyperlink"/>
@@ -864,7 +858,7 @@
         <w:pStyle w:val="Compact"/>
         <w:pStyle w:val="Definition"/>
         <w:numPr>
-          <w:numId w:val="1004"/>
+          <w:numId w:val="1003"/>
           <w:ilvl w:val="0"/>
         </w:numPr>
       </w:pPr>
@@ -1239,9 +1233,6 @@
     <w:abstractNumId w:val="991"/>
   </w:num>
   <w:num w:numId="1003">
-    <w:abstractNumId w:val="991"/>
-  </w:num>
-  <w:num w:numId="1004">
     <w:abstractNumId w:val="991"/>
   </w:num>
 </w:numbering>

</xml_diff>

<commit_message>
Change wording and location
</commit_message>
<xml_diff>
--- a/public/resume.docx
+++ b/public/resume.docx
@@ -169,7 +169,7 @@
         <w:rPr>
           <w:i/>
         </w:rPr>
-        <w:t xml:space="preserve">Portland, Oregon</w:t>
+        <w:t xml:space="preserve">Beaverton, Oregon</w:t>
       </w:r>
     </w:p>
     <w:p>
@@ -182,7 +182,7 @@
         </w:numPr>
       </w:pPr>
       <w:r>
-        <w:t xml:space="preserve">Contributed to custom OpenID Connect authentication solutions to serve Nike’s global retail organization</w:t>
+        <w:t xml:space="preserve">Contributed to custom OpenID Connect authentication solutions that serve Nike’s global retail organization</w:t>
       </w:r>
     </w:p>
     <w:p>

</xml_diff>

<commit_message>
Change contract format, add skills
</commit_message>
<xml_diff>
--- a/public/resume.docx
+++ b/public/resume.docx
@@ -114,6 +114,7 @@
     </w:p>
     <w:p>
       <w:pPr>
+        <w:pStyle w:val="Compact"/>
         <w:pStyle w:val="Definition"/>
       </w:pPr>
       <w:r>
@@ -143,7 +144,24 @@
         <w:t xml:space="preserve"> </w:t>
       </w:r>
       <w:r>
-        <w:t xml:space="preserve">via</w:t>
+        <w:t xml:space="preserve">•</w:t>
+      </w:r>
+      <w:r>
+        <w:t xml:space="preserve"> </w:t>
+      </w:r>
+      <w:r>
+        <w:rPr>
+          <w:i/>
+        </w:rPr>
+        <w:t xml:space="preserve">Beaverton, Oregon</w:t>
+      </w:r>
+    </w:p>
+    <w:p>
+      <w:pPr>
+        <w:pStyle w:val="Definition"/>
+      </w:pPr>
+      <w:r>
+        <w:t xml:space="preserve">(Contract via</w:t>
       </w:r>
       <w:r>
         <w:t xml:space="preserve"> </w:t>
@@ -157,19 +175,7 @@
         </w:r>
       </w:hyperlink>
       <w:r>
-        <w:t xml:space="preserve"> </w:t>
-      </w:r>
-      <w:r>
-        <w:t xml:space="preserve">•</w:t>
-      </w:r>
-      <w:r>
-        <w:t xml:space="preserve"> </w:t>
-      </w:r>
-      <w:r>
-        <w:rPr>
-          <w:i/>
-        </w:rPr>
-        <w:t xml:space="preserve">Beaverton, Oregon</w:t>
+        <w:t xml:space="preserve">)</w:t>
       </w:r>
     </w:p>
     <w:p>
@@ -497,7 +503,7 @@
         <w:rPr>
           <w:b/>
         </w:rPr>
-        <w:t xml:space="preserve">Typescript</w:t>
+        <w:t xml:space="preserve">TypeScript</w:t>
       </w:r>
       <w:r>
         <w:t xml:space="preserve">,</w:t>
@@ -509,7 +515,7 @@
         <w:rPr>
           <w:b/>
         </w:rPr>
-        <w:t xml:space="preserve">Node</w:t>
+        <w:t xml:space="preserve">Node.js</w:t>
       </w:r>
     </w:p>
     <w:p>
@@ -654,6 +660,30 @@
           <w:b/>
         </w:rPr>
         <w:t xml:space="preserve">GraphQL</w:t>
+      </w:r>
+      <w:r>
+        <w:t xml:space="preserve">,</w:t>
+      </w:r>
+      <w:r>
+        <w:t xml:space="preserve"> </w:t>
+      </w:r>
+      <w:r>
+        <w:rPr>
+          <w:b/>
+        </w:rPr>
+        <w:t xml:space="preserve">npm</w:t>
+      </w:r>
+      <w:r>
+        <w:t xml:space="preserve">,</w:t>
+      </w:r>
+      <w:r>
+        <w:t xml:space="preserve"> </w:t>
+      </w:r>
+      <w:r>
+        <w:rPr>
+          <w:b/>
+        </w:rPr>
+        <w:t xml:space="preserve">Mocha</w:t>
       </w:r>
       <w:r>
         <w:t xml:space="preserve">,</w:t>

</xml_diff>